<commit_message>
Added meeting with Clinical Groupware
</commit_message>
<xml_diff>
--- a/Documents/MedCafe Impacts.docx
+++ b/Documents/MedCafe Impacts.docx
@@ -6,13 +6,8 @@
       <w:pPr>
         <w:pStyle w:val="Title"/>
       </w:pPr>
-      <w:proofErr w:type="spellStart"/>
-      <w:r>
-        <w:t>MedCafe</w:t>
-      </w:r>
-      <w:proofErr w:type="spellEnd"/>
-      <w:r>
-        <w:t xml:space="preserve"> Impacts</w:t>
+      <w:r>
+        <w:t>MedCafe Impacts</w:t>
       </w:r>
     </w:p>
     <w:p>
@@ -30,63 +25,13 @@
     </w:p>
     <w:p>
       <w:pPr>
-        <w:pStyle w:val="Heading2"/>
-      </w:pPr>
-      <w:r>
-        <w:t>Open Health Tools</w:t>
-      </w:r>
-    </w:p>
-    <w:p>
-      <w:pPr>
-        <w:spacing w:after="0"/>
-      </w:pPr>
-      <w:r>
-        <w:rPr>
-          <w:rFonts w:cs="Helvetica"/>
-        </w:rPr>
-        <w:t xml:space="preserve">Met with Open Health Tools (OHT) founders, Dr Rob </w:t>
-      </w:r>
-      <w:proofErr w:type="spellStart"/>
-      <w:r>
-        <w:rPr>
-          <w:rFonts w:cs="Helvetica"/>
-        </w:rPr>
-        <w:t>Kolodner</w:t>
-      </w:r>
-      <w:proofErr w:type="spellEnd"/>
-      <w:r>
-        <w:rPr>
-          <w:rFonts w:cs="Helvetica"/>
-        </w:rPr>
-        <w:t xml:space="preserve">, CTO Open Health Tools (former National coordinator for Health IT at VA) and Skip </w:t>
-      </w:r>
-      <w:proofErr w:type="spellStart"/>
-      <w:r>
-        <w:rPr>
-          <w:rFonts w:cs="Helvetica"/>
-        </w:rPr>
-        <w:t>McGaughey</w:t>
-      </w:r>
-      <w:proofErr w:type="spellEnd"/>
-      <w:r>
-        <w:rPr>
-          <w:rFonts w:cs="Helvetica"/>
-        </w:rPr>
-        <w:t>, Executive Director OHT (</w:t>
-      </w:r>
-      <w:proofErr w:type="spellStart"/>
-      <w:r>
-        <w:rPr>
-          <w:rFonts w:cs="Helvetica"/>
-        </w:rPr>
-        <w:t>CoFounder</w:t>
-      </w:r>
-      <w:proofErr w:type="spellEnd"/>
-      <w:r>
-        <w:rPr>
-          <w:rFonts w:cs="Helvetica"/>
-        </w:rPr>
-        <w:t xml:space="preserve"> of Eclipse). On Jan 4</w:t>
+        <w:spacing w:after="0"/>
+      </w:pPr>
+      <w:r>
+        <w:rPr>
+          <w:rFonts w:cs="Helvetica"/>
+        </w:rPr>
+        <w:t>Met with Open Health Tools (OHT) founders, Dr Rob Kolodner, CTO Open Health Tools (former National coordinator for Health IT at VA) and Skip McGaughey, Executive Director OHT (CoFounder of Eclipse). On Jan 4</w:t>
       </w:r>
       <w:r>
         <w:rPr>
@@ -158,21 +103,7 @@
         <w:rPr>
           <w:rFonts w:cs="Helvetica"/>
         </w:rPr>
-        <w:t>As a result of that initial meeting, we were invited to attend the OHT meeting in Orlando last Feb 24, 2011, to do a short brief/demonstration for them.  Many people asked how they could get it.  Jeff had promised to keep the demo under 5 minutes.  After the session was over Jeff asked if he had made it and Skip replied, “</w:t>
-      </w:r>
-      <w:proofErr w:type="gramStart"/>
-      <w:r>
-        <w:rPr>
-          <w:rFonts w:cs="Helvetica"/>
-        </w:rPr>
-        <w:t>when</w:t>
-      </w:r>
-      <w:proofErr w:type="gramEnd"/>
-      <w:r>
-        <w:rPr>
-          <w:rFonts w:cs="Helvetica"/>
-        </w:rPr>
-        <w:t xml:space="preserve"> you make that kind of excitement, you can take as long as you want.”  </w:t>
+        <w:t xml:space="preserve">As a result of that initial meeting, we were invited to attend the OHT meeting in Orlando last Feb 24, 2011, to do a short brief/demonstration for them.  Many people asked how they could get it.  Jeff had promised to keep the demo under 5 minutes.  After the session was over Jeff asked if he had made it and Skip replied, “when you make that kind of excitement, you can take as long as you want.”  </w:t>
       </w:r>
     </w:p>
     <w:p>
@@ -199,39 +130,17 @@
           <w:rFonts w:cs="Helvetica"/>
         </w:rPr>
       </w:pPr>
-      <w:proofErr w:type="spellStart"/>
-      <w:r>
-        <w:rPr>
-          <w:rFonts w:cs="Helvetica"/>
-        </w:rPr>
-        <w:t>Alesha</w:t>
-      </w:r>
-      <w:proofErr w:type="spellEnd"/>
-      <w:r>
-        <w:rPr>
-          <w:rFonts w:cs="Helvetica"/>
-        </w:rPr>
-        <w:t xml:space="preserve"> Adamson, Vice President of Open Health Tools and </w:t>
-      </w:r>
-      <w:r>
-        <w:rPr>
-          <w:rFonts w:cs="Helvetica"/>
-        </w:rPr>
-        <w:t xml:space="preserve">CEO at </w:t>
-      </w:r>
-      <w:proofErr w:type="spellStart"/>
-      <w:r>
-        <w:rPr>
-          <w:rFonts w:cs="Helvetica"/>
-        </w:rPr>
-        <w:t>Pronoia</w:t>
-      </w:r>
-      <w:proofErr w:type="spellEnd"/>
-      <w:r>
-        <w:rPr>
-          <w:rFonts w:cs="Helvetica"/>
-        </w:rPr>
-        <w:t xml:space="preserve"> Health</w:t>
+      <w:r>
+        <w:rPr>
+          <w:rFonts w:cs="Helvetica"/>
+        </w:rPr>
+        <w:t xml:space="preserve">Alesha Adamson, Vice President of Open Health Tools and </w:t>
+      </w:r>
+      <w:r>
+        <w:rPr>
+          <w:rFonts w:cs="Helvetica"/>
+        </w:rPr>
+        <w:t>CEO at Pronoia Health</w:t>
       </w:r>
     </w:p>
     <w:p>
@@ -255,21 +164,7 @@
         <w:rPr>
           <w:rFonts w:cs="Helvetica"/>
         </w:rPr>
-        <w:t xml:space="preserve"> </w:t>
-      </w:r>
-      <w:proofErr w:type="spellStart"/>
-      <w:r>
-        <w:rPr>
-          <w:rFonts w:cs="Helvetica"/>
-        </w:rPr>
-        <w:t>Waldren</w:t>
-      </w:r>
-      <w:proofErr w:type="spellEnd"/>
-      <w:r>
-        <w:rPr>
-          <w:rFonts w:cs="Helvetica"/>
-        </w:rPr>
-        <w:t>, Director, Center for Health Information Technology at American Academy of Family Physicians</w:t>
+        <w:t xml:space="preserve"> Waldren, Director, Center for Health Information Technology at American Academy of Family Physicians</w:t>
       </w:r>
     </w:p>
     <w:p>
@@ -287,21 +182,7 @@
         <w:rPr>
           <w:rFonts w:cs="Helvetica"/>
         </w:rPr>
-        <w:t xml:space="preserve">Greg Fenton, Senior Product Manager at </w:t>
-      </w:r>
-      <w:proofErr w:type="spellStart"/>
-      <w:r>
-        <w:rPr>
-          <w:rFonts w:cs="Helvetica"/>
-        </w:rPr>
-        <w:t>NexJ</w:t>
-      </w:r>
-      <w:proofErr w:type="spellEnd"/>
-      <w:r>
-        <w:rPr>
-          <w:rFonts w:cs="Helvetica"/>
-        </w:rPr>
-        <w:t xml:space="preserve"> Systems</w:t>
+        <w:t>Greg Fenton, Senior Product Manager at NexJ Systems</w:t>
       </w:r>
     </w:p>
     <w:p>
@@ -359,112 +240,7 @@
           <w:rFonts w:cs="Helvetica"/>
           <w:i/>
         </w:rPr>
-        <w:t xml:space="preserve">Open Health Tools is improving the world’s health and well-being by creating a </w:t>
-      </w:r>
-      <w:proofErr w:type="spellStart"/>
-      <w:r>
-        <w:rPr>
-          <w:rFonts w:cs="Helvetica"/>
-          <w:i/>
-        </w:rPr>
-        <w:t>diverse</w:t>
-      </w:r>
-      <w:proofErr w:type="gramStart"/>
-      <w:r>
-        <w:rPr>
-          <w:rFonts w:cs="Helvetica"/>
-          <w:i/>
-        </w:rPr>
-        <w:t>,collaborative</w:t>
-      </w:r>
-      <w:proofErr w:type="spellEnd"/>
-      <w:proofErr w:type="gramEnd"/>
-      <w:r>
-        <w:rPr>
-          <w:rFonts w:cs="Helvetica"/>
-          <w:i/>
-        </w:rPr>
-        <w:t xml:space="preserve"> and productive health </w:t>
-      </w:r>
-      <w:proofErr w:type="spellStart"/>
-      <w:r>
-        <w:rPr>
-          <w:rFonts w:cs="Helvetica"/>
-          <w:i/>
-        </w:rPr>
-        <w:t>informationtechnology</w:t>
-      </w:r>
-      <w:proofErr w:type="spellEnd"/>
-      <w:r>
-        <w:rPr>
-          <w:rFonts w:cs="Helvetica"/>
-          <w:i/>
-        </w:rPr>
-        <w:t xml:space="preserve"> ecosystem. Together, we are </w:t>
-      </w:r>
-      <w:proofErr w:type="spellStart"/>
-      <w:r>
-        <w:rPr>
-          <w:rFonts w:cs="Helvetica"/>
-          <w:i/>
-        </w:rPr>
-        <w:t>unleashingperson</w:t>
-      </w:r>
-      <w:proofErr w:type="spellEnd"/>
-      <w:r>
-        <w:rPr>
-          <w:rFonts w:cs="Helvetica"/>
-          <w:i/>
-        </w:rPr>
-        <w:t xml:space="preserve">-centered, user-focused health IT </w:t>
-      </w:r>
-      <w:proofErr w:type="spellStart"/>
-      <w:r>
-        <w:rPr>
-          <w:rFonts w:cs="Helvetica"/>
-          <w:i/>
-        </w:rPr>
-        <w:t>innovationsthat</w:t>
-      </w:r>
-      <w:proofErr w:type="spellEnd"/>
-      <w:r>
-        <w:rPr>
-          <w:rFonts w:cs="Helvetica"/>
-          <w:i/>
-        </w:rPr>
-        <w:t xml:space="preserve"> are quickly and readily available to </w:t>
-      </w:r>
-      <w:proofErr w:type="spellStart"/>
-      <w:r>
-        <w:rPr>
-          <w:rFonts w:cs="Helvetica"/>
-          <w:i/>
-        </w:rPr>
-        <w:t>individuals,health</w:t>
-      </w:r>
-      <w:proofErr w:type="spellEnd"/>
-      <w:r>
-        <w:rPr>
-          <w:rFonts w:cs="Helvetica"/>
-          <w:i/>
-        </w:rPr>
-        <w:t xml:space="preserve"> care providers, and others who improve </w:t>
-      </w:r>
-      <w:proofErr w:type="spellStart"/>
-      <w:r>
-        <w:rPr>
-          <w:rFonts w:cs="Helvetica"/>
-          <w:i/>
-        </w:rPr>
-        <w:t>thehealth</w:t>
-      </w:r>
-      <w:proofErr w:type="spellEnd"/>
-      <w:r>
-        <w:rPr>
-          <w:rFonts w:cs="Helvetica"/>
-          <w:i/>
-        </w:rPr>
-        <w:t xml:space="preserve"> of individuals and communities.”</w:t>
+        <w:t>Open Health Tools is improving the world’s health and well-being by creating a diverse,collaborative and productive health informationtechnology ecosystem. Together, we are unleashingperson-centered, user-focused health IT innovationsthat are quickly and readily available to individuals,health care providers, and others who improve thehealth of individuals and communities.”</w:t>
       </w:r>
     </w:p>
     <w:p>
@@ -500,46 +276,18 @@
         <w:rPr>
           <w:rFonts w:cs="Helvetica"/>
         </w:rPr>
-        <w:t xml:space="preserve">Direct </w:t>
-      </w:r>
-      <w:proofErr w:type="gramStart"/>
-      <w:r>
-        <w:rPr>
-          <w:rFonts w:cs="Helvetica"/>
-        </w:rPr>
-        <w:t>quote :</w:t>
-      </w:r>
-      <w:proofErr w:type="gramEnd"/>
-      <w:r>
-        <w:rPr>
-          <w:rFonts w:cs="Helvetica"/>
-        </w:rPr>
-        <w:t>"You have a very cool thing here!".</w:t>
-      </w:r>
-    </w:p>
-    <w:p>
-      <w:pPr>
-        <w:spacing w:after="0"/>
-      </w:pPr>
-      <w:r>
-        <w:rPr>
-          <w:rFonts w:cs="Helvetica"/>
-        </w:rPr>
-        <w:t xml:space="preserve">He directed us to Doug </w:t>
-      </w:r>
-      <w:proofErr w:type="spellStart"/>
-      <w:r>
-        <w:rPr>
-          <w:rFonts w:cs="Helvetica"/>
-        </w:rPr>
-        <w:t>Resendale</w:t>
-      </w:r>
-      <w:proofErr w:type="spellEnd"/>
-      <w:r>
-        <w:rPr>
-          <w:rFonts w:cs="Helvetica"/>
-        </w:rPr>
-        <w:t xml:space="preserve"> to talk about access to real data</w:t>
+        <w:t>Direct quote :"You have a very cool thing here!".</w:t>
+      </w:r>
+    </w:p>
+    <w:p>
+      <w:pPr>
+        <w:spacing w:after="0"/>
+      </w:pPr>
+      <w:r>
+        <w:rPr>
+          <w:rFonts w:cs="Helvetica"/>
+        </w:rPr>
+        <w:t>He directed us to Doug Resendale to talk about access to real data</w:t>
       </w:r>
     </w:p>
     <w:p>
@@ -589,21 +337,7 @@
         <w:rPr>
           <w:rFonts w:cs="Helvetica"/>
         </w:rPr>
-        <w:t xml:space="preserve">Attended by himself, Greg </w:t>
-      </w:r>
-      <w:proofErr w:type="spellStart"/>
-      <w:r>
-        <w:rPr>
-          <w:rFonts w:cs="Helvetica"/>
-        </w:rPr>
-        <w:t>Donham</w:t>
-      </w:r>
-      <w:proofErr w:type="spellEnd"/>
-      <w:r>
-        <w:rPr>
-          <w:rFonts w:cs="Helvetica"/>
-        </w:rPr>
-        <w:t>, and Eric Hanson (VA/DOD Interoperability Manager)</w:t>
+        <w:t>Attended by himself, Greg Donham, and Eric Hanson (VA/DOD Interoperability Manager)</w:t>
       </w:r>
     </w:p>
     <w:p>
@@ -673,35 +407,7 @@
         <w:rPr>
           <w:rFonts w:cs="Helvetica"/>
         </w:rPr>
-        <w:t xml:space="preserve">Doug Rosendale indicated that he wanted to set up </w:t>
-      </w:r>
-      <w:proofErr w:type="spellStart"/>
-      <w:r>
-        <w:rPr>
-          <w:rFonts w:cs="Helvetica"/>
-        </w:rPr>
-        <w:t>medCafe</w:t>
-      </w:r>
-      <w:proofErr w:type="spellEnd"/>
-      <w:r>
-        <w:rPr>
-          <w:rFonts w:cs="Helvetica"/>
-        </w:rPr>
-        <w:t xml:space="preserve"> as front end for pilot site at Pensacola for VA/</w:t>
-      </w:r>
-      <w:proofErr w:type="spellStart"/>
-      <w:r>
-        <w:rPr>
-          <w:rFonts w:cs="Helvetica"/>
-        </w:rPr>
-        <w:t>DoD</w:t>
-      </w:r>
-      <w:proofErr w:type="spellEnd"/>
-      <w:r>
-        <w:rPr>
-          <w:rFonts w:cs="Helvetica"/>
-        </w:rPr>
-        <w:t xml:space="preserve"> Joint Presentation Layer</w:t>
+        <w:t>Doug Rosendale indicated that he wanted to set up medCafe as front end for pilot site at Pensacola for VA/DoD Joint Presentation Layer</w:t>
       </w:r>
     </w:p>
     <w:p>
@@ -717,13 +423,8 @@
         </w:rPr>
       </w:pPr>
       <w:r>
-        <w:t xml:space="preserve">Brief to Dr. </w:t>
-      </w:r>
-      <w:proofErr w:type="spellStart"/>
-      <w:r>
-        <w:t>Nebeker</w:t>
-      </w:r>
-      <w:proofErr w:type="spellEnd"/>
+        <w:t>Brief to Dr. Nebeker</w:t>
+      </w:r>
     </w:p>
     <w:p>
       <w:pPr>
@@ -746,33 +447,11 @@
           <w:rFonts w:cs="Helvetica"/>
         </w:rPr>
       </w:pPr>
-      <w:proofErr w:type="spellStart"/>
-      <w:r>
-        <w:rPr>
-          <w:rFonts w:cs="Helvetica"/>
-        </w:rPr>
-        <w:t>Attened</w:t>
-      </w:r>
-      <w:proofErr w:type="spellEnd"/>
-      <w:r>
-        <w:rPr>
-          <w:rFonts w:cs="Helvetica"/>
-        </w:rPr>
-        <w:t xml:space="preserve"> also by Greg </w:t>
-      </w:r>
-      <w:proofErr w:type="spellStart"/>
-      <w:r>
-        <w:rPr>
-          <w:rFonts w:cs="Helvetica"/>
-        </w:rPr>
-        <w:t>Donham</w:t>
-      </w:r>
-      <w:proofErr w:type="spellEnd"/>
-      <w:r>
-        <w:rPr>
-          <w:rFonts w:cs="Helvetica"/>
-        </w:rPr>
-        <w:t xml:space="preserve"> and Clair English </w:t>
+      <w:r>
+        <w:rPr>
+          <w:rFonts w:cs="Helvetica"/>
+        </w:rPr>
+        <w:t xml:space="preserve">Attened also by Greg Donham and Clair English </w:t>
       </w:r>
     </w:p>
     <w:p>
@@ -794,35 +473,7 @@
         <w:rPr>
           <w:rFonts w:cs="Helvetica"/>
         </w:rPr>
-        <w:t xml:space="preserve">Dr </w:t>
-      </w:r>
-      <w:proofErr w:type="spellStart"/>
-      <w:r>
-        <w:rPr>
-          <w:rFonts w:cs="Helvetica"/>
-        </w:rPr>
-        <w:t>Nebeker</w:t>
-      </w:r>
-      <w:proofErr w:type="spellEnd"/>
-      <w:r>
-        <w:rPr>
-          <w:rFonts w:cs="Helvetica"/>
-        </w:rPr>
-        <w:t xml:space="preserve"> sent an email afterwards titled </w:t>
-      </w:r>
-      <w:proofErr w:type="spellStart"/>
-      <w:r>
-        <w:rPr>
-          <w:rFonts w:cs="Helvetica"/>
-        </w:rPr>
-        <w:t>medCafe</w:t>
-      </w:r>
-      <w:proofErr w:type="spellEnd"/>
-      <w:r>
-        <w:rPr>
-          <w:rFonts w:cs="Helvetica"/>
-        </w:rPr>
-        <w:t>: Last Hope (for Pensacola pilot)</w:t>
+        <w:t>Dr Nebeker sent an email afterwards titled medCafe: Last Hope (for Pensacola pilot)</w:t>
       </w:r>
     </w:p>
     <w:p>
@@ -835,21 +486,8 @@
         <w:pStyle w:val="Heading2"/>
       </w:pPr>
       <w:r>
-        <w:t xml:space="preserve">Brief to Jim </w:t>
-      </w:r>
-      <w:proofErr w:type="spellStart"/>
-      <w:r>
-        <w:t>Demetriades</w:t>
-      </w:r>
-      <w:proofErr w:type="spellEnd"/>
-      <w:r>
-        <w:t xml:space="preserve"> and Nancy </w:t>
-      </w:r>
-      <w:proofErr w:type="spellStart"/>
-      <w:r>
-        <w:t>Wilck</w:t>
-      </w:r>
-      <w:proofErr w:type="spellEnd"/>
+        <w:t>Brief to Jim Demetriades and Nancy Wilck</w:t>
+      </w:r>
     </w:p>
     <w:p>
       <w:pPr>
@@ -905,48 +543,18 @@
       <w:pPr>
         <w:spacing w:after="0"/>
       </w:pPr>
-      <w:proofErr w:type="spellStart"/>
       <w:r>
         <w:rPr>
           <w:rStyle w:val="Heading2Char"/>
         </w:rPr>
-        <w:t>DoD</w:t>
-      </w:r>
-      <w:proofErr w:type="spellEnd"/>
-      <w:r>
-        <w:rPr>
-          <w:rStyle w:val="Heading2Char"/>
-        </w:rPr>
-        <w:t xml:space="preserve">/ VA EHR Joint Presentation </w:t>
-      </w:r>
-      <w:proofErr w:type="gramStart"/>
-      <w:r>
-        <w:rPr>
-          <w:rStyle w:val="Heading2Char"/>
-        </w:rPr>
-        <w:t xml:space="preserve">Pilot </w:t>
-      </w:r>
-      <w:r>
-        <w:rPr>
-          <w:rFonts w:cs="Helvetica"/>
-        </w:rPr>
-        <w:t>:</w:t>
-      </w:r>
-      <w:proofErr w:type="gramEnd"/>
-      <w:r>
-        <w:rPr>
-          <w:rFonts w:cs="Helvetica"/>
-        </w:rPr>
-        <w:t xml:space="preserve"> Handshake entry by John </w:t>
-      </w:r>
-      <w:proofErr w:type="spellStart"/>
-      <w:r>
-        <w:rPr>
-          <w:rFonts w:cs="Helvetica"/>
-        </w:rPr>
-        <w:t>Shottes</w:t>
-      </w:r>
-      <w:proofErr w:type="spellEnd"/>
+        <w:t xml:space="preserve">DoD/ VA EHR Joint Presentation Pilot </w:t>
+      </w:r>
+      <w:r>
+        <w:rPr>
+          <w:rFonts w:cs="Helvetica"/>
+        </w:rPr>
+        <w:t>: Handshake entry by John Shottes</w:t>
+      </w:r>
     </w:p>
     <w:p>
       <w:pPr>
@@ -963,23 +571,7 @@
           <w:rFonts w:cs="Arial"/>
           <w:szCs w:val="30"/>
         </w:rPr>
-        <w:t>Based on a successful briefing to Dr Peter Levin (VA) on 28 January 2011 and subsequent follow-on discussions, we have begun the coordination on the transition of this work into a pilot program in Pensacola (with related activities in Silver Spring, MD)</w:t>
-      </w:r>
-      <w:proofErr w:type="gramStart"/>
-      <w:r>
-        <w:rPr>
-          <w:rFonts w:cs="Arial"/>
-          <w:szCs w:val="30"/>
-        </w:rPr>
-        <w:t>..</w:t>
-      </w:r>
-      <w:proofErr w:type="gramEnd"/>
-      <w:r>
-        <w:rPr>
-          <w:rFonts w:cs="Arial"/>
-          <w:szCs w:val="30"/>
-        </w:rPr>
-        <w:t>Based on a successful briefing to Dr Peter Levin (VA) on 28 January 2011 and subsequent follow-on discussions, we have begun the coordination on the transition of this work into a pilot program in Pensacola (with related activities in Silver Spring, MD...”</w:t>
+        <w:t>Based on a successful briefing to Dr Peter Levin (VA) on 28 January 2011 and subsequent follow-on discussions, we have begun the coordination on the transition of this work into a pilot program in Pensacola (with related activities in Silver Spring, MD)..Based on a successful briefing to Dr Peter Levin (VA) on 28 January 2011 and subsequent follow-on discussions, we have begun the coordination on the transition of this work into a pilot program in Pensacola (with related activities in Silver Spring, MD...”</w:t>
       </w:r>
     </w:p>
     <w:p>
@@ -1017,23 +609,7 @@
         <w:pStyle w:val="Heading2"/>
       </w:pPr>
       <w:r>
-        <w:t xml:space="preserve">Met with </w:t>
-      </w:r>
-      <w:proofErr w:type="spellStart"/>
-      <w:r>
-        <w:t>Ellumen</w:t>
-      </w:r>
-      <w:proofErr w:type="spellEnd"/>
-      <w:r>
-        <w:t xml:space="preserve"> Technical group to explore </w:t>
-      </w:r>
-      <w:proofErr w:type="spellStart"/>
-      <w:r>
-        <w:t>medCafe</w:t>
-      </w:r>
-      <w:proofErr w:type="spellEnd"/>
-      <w:r>
-        <w:t xml:space="preserve"> as a technical solution.</w:t>
+        <w:t>Met with Ellumen Technical group to explore medCafe as a technical solution.</w:t>
       </w:r>
     </w:p>
     <w:p>
@@ -1046,38 +622,67 @@
         <w:pStyle w:val="Heading2"/>
       </w:pPr>
       <w:r>
-        <w:t>Clinical Groupware Interest</w:t>
-      </w:r>
-    </w:p>
-    <w:p>
-      <w:pPr>
-        <w:spacing w:after="0"/>
-      </w:pPr>
-      <w:r>
-        <w:rPr>
-          <w:rFonts w:cs="Helvetica"/>
-        </w:rPr>
-        <w:t xml:space="preserve">At HIMSS briefly talked with Steve Adams, founder of Clinical Groupware Collaborative, interest in having MITRE demo of </w:t>
-      </w:r>
-      <w:proofErr w:type="spellStart"/>
-      <w:r>
-        <w:rPr>
-          <w:rFonts w:cs="Helvetica"/>
-        </w:rPr>
-        <w:t>medCafe</w:t>
-      </w:r>
-      <w:proofErr w:type="spellEnd"/>
-      <w:r>
-        <w:rPr>
-          <w:rFonts w:cs="Helvetica"/>
-        </w:rPr>
-        <w:t xml:space="preserve"> at one of weekly meetings.</w:t>
-      </w:r>
-    </w:p>
-    <w:p>
-      <w:pPr>
-        <w:spacing w:after="0"/>
-      </w:pPr>
+        <w:t xml:space="preserve">Clinical Groupware </w:t>
+      </w:r>
+      <w:r>
+        <w:t>Demo, 3/11/11</w:t>
+      </w:r>
+    </w:p>
+    <w:p>
+      <w:pPr>
+        <w:spacing w:after="0"/>
+        <w:rPr>
+          <w:rFonts w:cs="Helvetica"/>
+        </w:rPr>
+      </w:pPr>
+      <w:r>
+        <w:rPr>
+          <w:rFonts w:cs="Helvetica"/>
+        </w:rPr>
+        <w:t>At HIMSS briefly talked with Steve Adams, founder of Clinical Groupware Collaborative</w:t>
+      </w:r>
+      <w:r>
+        <w:rPr>
+          <w:rFonts w:cs="Helvetica"/>
+        </w:rPr>
+        <w:t>.</w:t>
+      </w:r>
+    </w:p>
+    <w:p>
+      <w:pPr>
+        <w:spacing w:after="0"/>
+      </w:pPr>
+      <w:r>
+        <w:rPr>
+          <w:rFonts w:cs="Helvetica"/>
+        </w:rPr>
+        <w:t>Provided an online demo of medCafe, response was positive.</w:t>
+      </w:r>
+    </w:p>
+    <w:p>
+      <w:pPr>
+        <w:spacing w:after="0"/>
+        <w:rPr>
+          <w:b/>
+        </w:rPr>
+      </w:pPr>
+      <w:r>
+        <w:t xml:space="preserve">David Kibbe, a proponent of using a modular approach with EHRs and </w:t>
+      </w:r>
+      <w:r>
+        <w:t xml:space="preserve">Senior Advisor, American Academy of Family Physicians </w:t>
+      </w:r>
+      <w:r>
+        <w:t xml:space="preserve"> said:</w:t>
+      </w:r>
+    </w:p>
+    <w:p>
+      <w:pPr>
+        <w:spacing w:after="0"/>
+      </w:pPr>
+      <w:r>
+        <w:t xml:space="preserve"> “You have done some really strong stuff here”.</w:t>
+      </w:r>
     </w:p>
     <w:p>
       <w:pPr>
@@ -1097,23 +702,7 @@
     </w:p>
     <w:p>
       <w:r>
-        <w:t xml:space="preserve">Talked to John </w:t>
-      </w:r>
-      <w:proofErr w:type="spellStart"/>
-      <w:r>
-        <w:t>Andrukonis</w:t>
-      </w:r>
-      <w:proofErr w:type="spellEnd"/>
-      <w:r>
-        <w:t xml:space="preserve"> about what we had done and what was possible – he’s creating a set of requirements for a joint </w:t>
-      </w:r>
-      <w:proofErr w:type="spellStart"/>
-      <w:r>
-        <w:t>DoD</w:t>
-      </w:r>
-      <w:proofErr w:type="spellEnd"/>
-      <w:r>
-        <w:t>/VA pilot program and our work provided requirements.</w:t>
+        <w:t>Talked to John Andrukonis about what we had done and what was possible – he’s creating a set of requirements for a joint DoD/VA pilot program and our work provided requirements.</w:t>
       </w:r>
     </w:p>
     <w:p>
@@ -1249,21 +838,7 @@
         <w:rPr>
           <w:rFonts w:cs="Helvetica"/>
         </w:rPr>
-        <w:t xml:space="preserve">Presentations to Art Hamerschlag, Joy Keeler, Jim </w:t>
-      </w:r>
-      <w:proofErr w:type="spellStart"/>
-      <w:r>
-        <w:rPr>
-          <w:rFonts w:cs="Helvetica"/>
-        </w:rPr>
-        <w:t>Inskeep</w:t>
-      </w:r>
-      <w:proofErr w:type="spellEnd"/>
-      <w:r>
-        <w:rPr>
-          <w:rFonts w:cs="Helvetica"/>
-        </w:rPr>
-        <w:t xml:space="preserve"> </w:t>
+        <w:t xml:space="preserve">Presentations to Art Hamerschlag, Joy Keeler, Jim Inskeep </w:t>
       </w:r>
     </w:p>
     <w:p>
@@ -1290,29 +865,8 @@
         <w:t xml:space="preserve">February 28, 2011: </w:t>
       </w:r>
       <w:r>
-        <w:t xml:space="preserve">Presentation to E500 Impacts Meeting with Bruce Gordon, Patricia Carbone, </w:t>
-      </w:r>
-      <w:proofErr w:type="spellStart"/>
-      <w:r>
-        <w:t>Anhtuan</w:t>
-      </w:r>
-      <w:proofErr w:type="spellEnd"/>
-      <w:r>
-        <w:t xml:space="preserve"> </w:t>
-      </w:r>
-      <w:proofErr w:type="spellStart"/>
-      <w:r>
-        <w:t>Dinh</w:t>
-      </w:r>
-      <w:proofErr w:type="spellEnd"/>
-      <w:r>
-        <w:t xml:space="preserve">, Tom </w:t>
-      </w:r>
-      <w:proofErr w:type="spellStart"/>
-      <w:r>
-        <w:t>Backman</w:t>
-      </w:r>
-      <w:proofErr w:type="spellEnd"/>
+        <w:t>Presentation to E500 Impacts Meeting with Bruce Gordon, Patricia Carbone, Anhtuan Dinh, Tom Backman</w:t>
+      </w:r>
     </w:p>
     <w:p>
       <w:pPr>
@@ -1341,6 +895,38 @@
         <w:spacing w:after="0"/>
       </w:pPr>
     </w:p>
+    <w:p/>
+    <w:p>
+      <w:pPr>
+        <w:pStyle w:val="Heading2"/>
+      </w:pPr>
+      <w:r>
+        <w:t>Open Health Tools</w:t>
+      </w:r>
+      <w:r>
+        <w:t xml:space="preserve">: </w:t>
+      </w:r>
+      <w:r>
+        <w:t xml:space="preserve"> Background</w:t>
+      </w:r>
+    </w:p>
+    <w:p>
+      <w:r>
+        <w:t xml:space="preserve">Open Health Tools is an organization </w:t>
+      </w:r>
+      <w:r>
+        <w:t>dedicated to improving the health of people through the transformation of health information technologies (health IT).The vision of Open Health Tools is to enable a ubiquitous ecosystem where members of the Health and IT professions can collaborate to build open, standards-based interoperable systems that enable patients and their care providers to have access to vital and reliable medical information at the time and place it is needed.</w:t>
+      </w:r>
+    </w:p>
+    <w:p>
+      <w:r>
+        <w:t>Over 50 members including</w:t>
+      </w:r>
+      <w:r>
+        <w:t xml:space="preserve"> IBM, Oracle, NHS (UK), VHA, Eclipse, RedHat, BT Health</w:t>
+      </w:r>
+    </w:p>
+    <w:p/>
     <w:p/>
     <w:sectPr>
       <w:pgSz w:w="12240" w:h="15840"/>
@@ -2039,6 +1625,27 @@
       <w:color w:val="4F81BD" w:themeColor="accent1"/>
     </w:rPr>
   </w:style>
+  <w:style w:type="paragraph" w:styleId="Heading4">
+    <w:name w:val="heading 4"/>
+    <w:basedOn w:val="Normal"/>
+    <w:next w:val="Normal"/>
+    <w:link w:val="Heading4Char"/>
+    <w:rsid w:val="007012D7"/>
+    <w:pPr>
+      <w:keepNext/>
+      <w:keepLines/>
+      <w:spacing w:before="200" w:after="0"/>
+      <w:outlineLvl w:val="3"/>
+    </w:pPr>
+    <w:rPr>
+      <w:rFonts w:asciiTheme="majorHAnsi" w:eastAsiaTheme="majorEastAsia" w:hAnsiTheme="majorHAnsi" w:cstheme="majorBidi"/>
+      <w:b/>
+      <w:bCs/>
+      <w:i/>
+      <w:iCs/>
+      <w:color w:val="4F81BD" w:themeColor="accent1"/>
+    </w:rPr>
+  </w:style>
   <w:style w:type="character" w:default="1" w:styleId="DefaultParagraphFont">
     <w:name w:val="Default Paragraph Font"/>
     <w:unhideWhenUsed/>
@@ -2224,6 +1831,58 @@
       <w:rFonts w:asciiTheme="majorHAnsi" w:eastAsiaTheme="majorEastAsia" w:hAnsiTheme="majorHAnsi" w:cstheme="majorBidi"/>
       <w:b/>
       <w:bCs/>
+      <w:color w:val="4F81BD" w:themeColor="accent1"/>
+      <w:sz w:val="24"/>
+      <w:szCs w:val="24"/>
+    </w:rPr>
+  </w:style>
+  <w:style w:type="character" w:styleId="Strong">
+    <w:name w:val="Strong"/>
+    <w:basedOn w:val="DefaultParagraphFont"/>
+    <w:uiPriority w:val="22"/>
+    <w:rsid w:val="00BE70FC"/>
+    <w:rPr>
+      <w:b/>
+    </w:rPr>
+  </w:style>
+  <w:style w:type="character" w:styleId="Hyperlink">
+    <w:name w:val="Hyperlink"/>
+    <w:basedOn w:val="DefaultParagraphFont"/>
+    <w:uiPriority w:val="99"/>
+    <w:rsid w:val="00BE70FC"/>
+    <w:rPr>
+      <w:color w:val="0000FF"/>
+      <w:u w:val="single"/>
+    </w:rPr>
+  </w:style>
+  <w:style w:type="character" w:styleId="Emphasis">
+    <w:name w:val="Emphasis"/>
+    <w:basedOn w:val="DefaultParagraphFont"/>
+    <w:uiPriority w:val="20"/>
+    <w:rsid w:val="00BE70FC"/>
+    <w:rPr>
+      <w:i/>
+    </w:rPr>
+  </w:style>
+  <w:style w:type="paragraph" w:styleId="NormalWeb">
+    <w:name w:val="Normal (Web)"/>
+    <w:basedOn w:val="Normal"/>
+    <w:rsid w:val="00BE70FC"/>
+    <w:rPr>
+      <w:rFonts w:ascii="Times New Roman" w:hAnsi="Times New Roman"/>
+    </w:rPr>
+  </w:style>
+  <w:style w:type="character" w:customStyle="1" w:styleId="Heading4Char">
+    <w:name w:val="Heading 4 Char"/>
+    <w:basedOn w:val="DefaultParagraphFont"/>
+    <w:link w:val="Heading4"/>
+    <w:rsid w:val="007012D7"/>
+    <w:rPr>
+      <w:rFonts w:asciiTheme="majorHAnsi" w:eastAsiaTheme="majorEastAsia" w:hAnsiTheme="majorHAnsi" w:cstheme="majorBidi"/>
+      <w:b/>
+      <w:bCs/>
+      <w:i/>
+      <w:iCs/>
       <w:color w:val="4F81BD" w:themeColor="accent1"/>
       <w:sz w:val="24"/>
       <w:szCs w:val="24"/>

</xml_diff>